<commit_message>
Implemented a Sepia tone filter with a vignetting
</commit_message>
<xml_diff>
--- a/project1/report.docx
+++ b/project1/report.docx
@@ -6,9 +6,11 @@
       <w:pPr>
         <w:pStyle w:val="NormalWeb"/>
         <w:shd w:val="clear" w:color="auto" w:fill="FFFFFF"/>
-        <w:spacing w:before="180" w:after="180"/>
-        <w:rPr>
-          <w:rFonts w:ascii="Lato" w:hAnsi="Lato"/>
+        <w:spacing w:before="180" w:beforeAutospacing="0" w:after="180" w:afterAutospacing="0"/>
+        <w:rPr>
+          <w:rFonts w:ascii="Lato" w:hAnsi="Lato"/>
+          <w:b/>
+          <w:bCs/>
           <w:color w:val="273540"/>
           <w:lang w:val="en-US"/>
         </w:rPr>
@@ -16,10 +18,12 @@
       <w:r>
         <w:rPr>
           <w:rFonts w:ascii="Lato" w:hAnsi="Lato"/>
-          <w:color w:val="273540"/>
-          <w:lang w:val="en-US"/>
-        </w:rPr>
-        <w:t>Task3:</w:t>
+          <w:b/>
+          <w:bCs/>
+          <w:color w:val="273540"/>
+          <w:lang w:val="en-US"/>
+        </w:rPr>
+        <w:t>Task 1:</w:t>
       </w:r>
     </w:p>
     <w:p>
@@ -29,10 +33,116 @@
         <w:spacing w:before="180" w:beforeAutospacing="0" w:after="180" w:afterAutospacing="0"/>
         <w:rPr>
           <w:rFonts w:ascii="Lato" w:hAnsi="Lato"/>
+          <w:b/>
+          <w:bCs/>
           <w:color w:val="273540"/>
           <w:lang w:val="en-US"/>
         </w:rPr>
       </w:pPr>
+    </w:p>
+    <w:p>
+      <w:pPr>
+        <w:pStyle w:val="NormalWeb"/>
+        <w:shd w:val="clear" w:color="auto" w:fill="FFFFFF"/>
+        <w:spacing w:before="180" w:beforeAutospacing="0" w:after="180" w:afterAutospacing="0"/>
+        <w:rPr>
+          <w:rFonts w:ascii="Lato" w:hAnsi="Lato"/>
+          <w:b/>
+          <w:bCs/>
+          <w:color w:val="273540"/>
+          <w:lang w:val="en-US"/>
+        </w:rPr>
+      </w:pPr>
+      <w:r>
+        <w:rPr>
+          <w:rFonts w:ascii="Lato" w:hAnsi="Lato" w:hint="eastAsia"/>
+          <w:b/>
+          <w:bCs/>
+          <w:color w:val="273540"/>
+          <w:lang w:val="en-US"/>
+        </w:rPr>
+        <w:t>Tas</w:t>
+      </w:r>
+      <w:r>
+        <w:rPr>
+          <w:rFonts w:ascii="Lato" w:hAnsi="Lato"/>
+          <w:b/>
+          <w:bCs/>
+          <w:color w:val="273540"/>
+          <w:lang w:val="en-US"/>
+        </w:rPr>
+        <w:t>k 2:</w:t>
+      </w:r>
+    </w:p>
+    <w:p>
+      <w:pPr>
+        <w:pStyle w:val="NormalWeb"/>
+        <w:shd w:val="clear" w:color="auto" w:fill="FFFFFF"/>
+        <w:spacing w:before="180" w:beforeAutospacing="0" w:after="180" w:afterAutospacing="0"/>
+        <w:rPr>
+          <w:rFonts w:ascii="Lato" w:hAnsi="Lato"/>
+          <w:b/>
+          <w:bCs/>
+          <w:color w:val="273540"/>
+          <w:lang w:val="en-US"/>
+        </w:rPr>
+      </w:pPr>
+    </w:p>
+    <w:p>
+      <w:pPr>
+        <w:pStyle w:val="NormalWeb"/>
+        <w:shd w:val="clear" w:color="auto" w:fill="FFFFFF"/>
+        <w:spacing w:before="180" w:beforeAutospacing="0" w:after="180" w:afterAutospacing="0"/>
+        <w:rPr>
+          <w:rFonts w:ascii="Lato" w:hAnsi="Lato"/>
+          <w:b/>
+          <w:bCs/>
+          <w:color w:val="273540"/>
+          <w:lang w:val="en-US"/>
+        </w:rPr>
+      </w:pPr>
+      <w:r>
+        <w:rPr>
+          <w:rFonts w:ascii="Lato" w:hAnsi="Lato"/>
+          <w:b/>
+          <w:bCs/>
+          <w:color w:val="273540"/>
+          <w:lang w:val="en-US"/>
+        </w:rPr>
+        <w:t xml:space="preserve">Task </w:t>
+      </w:r>
+      <w:r>
+        <w:rPr>
+          <w:rFonts w:ascii="Lato" w:hAnsi="Lato" w:hint="eastAsia"/>
+          <w:b/>
+          <w:bCs/>
+          <w:color w:val="273540"/>
+          <w:lang w:val="en-US"/>
+        </w:rPr>
+        <w:t>3</w:t>
+      </w:r>
+      <w:r>
+        <w:rPr>
+          <w:rFonts w:ascii="Lato" w:hAnsi="Lato"/>
+          <w:b/>
+          <w:bCs/>
+          <w:color w:val="273540"/>
+          <w:lang w:val="en-US"/>
+        </w:rPr>
+        <w:t>:</w:t>
+      </w:r>
+    </w:p>
+    <w:p>
+      <w:pPr>
+        <w:pStyle w:val="NormalWeb"/>
+        <w:shd w:val="clear" w:color="auto" w:fill="FFFFFF"/>
+        <w:spacing w:before="180" w:beforeAutospacing="0" w:after="180" w:afterAutospacing="0"/>
+        <w:rPr>
+          <w:rFonts w:ascii="Lato" w:hAnsi="Lato"/>
+          <w:color w:val="273540"/>
+          <w:lang w:val="en-US"/>
+        </w:rPr>
+      </w:pPr>
       <w:r>
         <w:rPr>
           <w:rFonts w:ascii="Lato" w:hAnsi="Lato"/>
@@ -52,7 +162,23 @@
           <w:rFonts w:ascii="Lato" w:hAnsi="Lato"/>
           <w:color w:val="273540"/>
         </w:rPr>
-        <w:t>). Each captured frame is processed according to the current mode so the effect persists across frames.</w:t>
+        <w:t xml:space="preserve">). Each captured frame is processed according to the current </w:t>
+      </w:r>
+      <w:proofErr w:type="gramStart"/>
+      <w:r>
+        <w:rPr>
+          <w:rFonts w:ascii="Lato" w:hAnsi="Lato"/>
+          <w:color w:val="273540"/>
+        </w:rPr>
+        <w:t>mode</w:t>
+      </w:r>
+      <w:proofErr w:type="gramEnd"/>
+      <w:r>
+        <w:rPr>
+          <w:rFonts w:ascii="Lato" w:hAnsi="Lato"/>
+          <w:color w:val="273540"/>
+        </w:rPr>
+        <w:t xml:space="preserve"> so the effect persists across frames.</w:t>
       </w:r>
     </w:p>
     <w:p>
@@ -243,6 +369,7 @@
           <w:rFonts w:ascii="Lato" w:hAnsi="Lato" w:hint="eastAsia"/>
           <w:color w:val="273540"/>
         </w:rPr>
+        <w:lastRenderedPageBreak/>
         <w:t>T</w:t>
       </w:r>
       <w:r>
@@ -250,7 +377,23 @@
           <w:rFonts w:ascii="Lato" w:hAnsi="Lato"/>
           <w:color w:val="273540"/>
         </w:rPr>
-        <w:t>he original and cvtColor version of the greyscale image</w:t>
+        <w:t xml:space="preserve">he original and </w:t>
+      </w:r>
+      <w:proofErr w:type="spellStart"/>
+      <w:r>
+        <w:rPr>
+          <w:rFonts w:ascii="Lato" w:hAnsi="Lato"/>
+          <w:color w:val="273540"/>
+        </w:rPr>
+        <w:t>cvtColor</w:t>
+      </w:r>
+      <w:proofErr w:type="spellEnd"/>
+      <w:r>
+        <w:rPr>
+          <w:rFonts w:ascii="Lato" w:hAnsi="Lato"/>
+          <w:color w:val="273540"/>
+        </w:rPr>
+        <w:t xml:space="preserve"> version of the greyscale image</w:t>
       </w:r>
       <w:r>
         <w:rPr>
@@ -379,7 +522,6 @@
           <w:color w:val="273540"/>
           <w:lang w:val="en-US"/>
         </w:rPr>
-        <w:lastRenderedPageBreak/>
         <w:t>Task 4:</w:t>
       </w:r>
     </w:p>
@@ -410,15 +552,7 @@
           <w:color w:val="273540"/>
           <w:shd w:val="clear" w:color="auto" w:fill="FFFFFF"/>
         </w:rPr>
-        <w:t>customized greyscale image</w:t>
-      </w:r>
-      <w:r>
-        <w:rPr>
-          <w:rFonts w:ascii="Lato" w:hAnsi="Lato"/>
-          <w:color w:val="273540"/>
-          <w:shd w:val="clear" w:color="auto" w:fill="FFFFFF"/>
-        </w:rPr>
-        <w:t xml:space="preserve">: </w:t>
+        <w:t xml:space="preserve">customized greyscale image: </w:t>
       </w:r>
       <w:r>
         <w:rPr>
@@ -564,7 +698,16 @@
           <w:color w:val="273540"/>
           <w:shd w:val="clear" w:color="auto" w:fill="FFFFFF"/>
         </w:rPr>
-        <w:t>nvert the red channel value: R-&gt;255-R,</w:t>
+        <w:t>nvert the red channel value: R-&gt;255-</w:t>
+      </w:r>
+      <w:proofErr w:type="gramStart"/>
+      <w:r>
+        <w:rPr>
+          <w:rFonts w:ascii="Lato" w:hAnsi="Lato"/>
+          <w:color w:val="273540"/>
+          <w:shd w:val="clear" w:color="auto" w:fill="FFFFFF"/>
+        </w:rPr>
+        <w:t>R,</w:t>
       </w:r>
       <w:r>
         <w:rPr>
@@ -582,7 +725,17 @@
           <w:shd w:val="clear" w:color="auto" w:fill="FFFFFF"/>
           <w:lang w:val="en-US"/>
         </w:rPr>
-        <w:t>and use this value for each of the three channels so that it becomes a greyscale image.</w:t>
+        <w:t>and</w:t>
+      </w:r>
+      <w:proofErr w:type="gramEnd"/>
+      <w:r>
+        <w:rPr>
+          <w:rFonts w:ascii="Lato" w:hAnsi="Lato"/>
+          <w:color w:val="273540"/>
+          <w:shd w:val="clear" w:color="auto" w:fill="FFFFFF"/>
+          <w:lang w:val="en-US"/>
+        </w:rPr>
+        <w:t xml:space="preserve"> use this value for each of the three channels so that it becomes a greyscale image.</w:t>
       </w:r>
     </w:p>
     <w:p>
@@ -602,6 +755,7 @@
           <w:color w:val="273540"/>
           <w:shd w:val="clear" w:color="auto" w:fill="FFFFFF"/>
         </w:rPr>
+        <w:lastRenderedPageBreak/>
         <w:t>t</w:t>
       </w:r>
       <w:r>
@@ -998,10 +1152,104 @@
         <w:spacing w:before="180" w:beforeAutospacing="0" w:after="180" w:afterAutospacing="0"/>
         <w:rPr>
           <w:rFonts w:ascii="Lato" w:hAnsi="Lato"/>
+          <w:b/>
+          <w:bCs/>
           <w:color w:val="273540"/>
           <w:lang w:val="en-US"/>
         </w:rPr>
       </w:pPr>
+      <w:r>
+        <w:rPr>
+          <w:rFonts w:ascii="Lato" w:hAnsi="Lato"/>
+          <w:b/>
+          <w:bCs/>
+          <w:color w:val="273540"/>
+          <w:lang w:val="en-US"/>
+        </w:rPr>
+        <w:t xml:space="preserve">Task </w:t>
+      </w:r>
+      <w:r>
+        <w:rPr>
+          <w:rFonts w:ascii="Lato" w:hAnsi="Lato" w:hint="eastAsia"/>
+          <w:b/>
+          <w:bCs/>
+          <w:color w:val="273540"/>
+          <w:lang w:val="en-US"/>
+        </w:rPr>
+        <w:t>5</w:t>
+      </w:r>
+      <w:r>
+        <w:rPr>
+          <w:rFonts w:ascii="Lato" w:hAnsi="Lato"/>
+          <w:b/>
+          <w:bCs/>
+          <w:color w:val="273540"/>
+          <w:lang w:val="en-US"/>
+        </w:rPr>
+        <w:t>:</w:t>
+      </w:r>
+    </w:p>
+    <w:p>
+      <w:pPr>
+        <w:pStyle w:val="NormalWeb"/>
+        <w:shd w:val="clear" w:color="auto" w:fill="FFFFFF"/>
+        <w:spacing w:before="180" w:beforeAutospacing="0" w:after="180" w:afterAutospacing="0"/>
+        <w:rPr>
+          <w:rFonts w:ascii="Lato" w:hAnsi="Lato"/>
+          <w:color w:val="273540"/>
+          <w:lang w:val="en-US"/>
+        </w:rPr>
+      </w:pPr>
+      <w:r>
+        <w:rPr>
+          <w:rFonts w:ascii="Lato" w:hAnsi="Lato"/>
+          <w:noProof/>
+          <w:color w:val="273540"/>
+          <w:lang w:val="en-US"/>
+          <w14:ligatures w14:val="standardContextual"/>
+        </w:rPr>
+        <w:drawing>
+          <wp:inline distT="0" distB="0" distL="0" distR="0" wp14:anchorId="16C8A570" wp14:editId="0CF54450">
+            <wp:extent cx="5731510" cy="3635375"/>
+            <wp:effectExtent l="0" t="0" r="0" b="0"/>
+            <wp:docPr id="313258925" name="Picture 2" descr="A person taking a selfie&#10;&#10;Description automatically generated"/>
+            <wp:cNvGraphicFramePr>
+              <a:graphicFrameLocks xmlns:a="http://schemas.openxmlformats.org/drawingml/2006/main" noChangeAspect="1"/>
+            </wp:cNvGraphicFramePr>
+            <a:graphic xmlns:a="http://schemas.openxmlformats.org/drawingml/2006/main">
+              <a:graphicData uri="http://schemas.openxmlformats.org/drawingml/2006/picture">
+                <pic:pic xmlns:pic="http://schemas.openxmlformats.org/drawingml/2006/picture">
+                  <pic:nvPicPr>
+                    <pic:cNvPr id="313258925" name="Picture 2" descr="A person taking a selfie&#10;&#10;Description automatically generated"/>
+                    <pic:cNvPicPr/>
+                  </pic:nvPicPr>
+                  <pic:blipFill>
+                    <a:blip r:embed="rId9" cstate="print">
+                      <a:extLst>
+                        <a:ext uri="{28A0092B-C50C-407E-A947-70E740481C1C}">
+                          <a14:useLocalDpi xmlns:a14="http://schemas.microsoft.com/office/drawing/2010/main" val="0"/>
+                        </a:ext>
+                      </a:extLst>
+                    </a:blip>
+                    <a:stretch>
+                      <a:fillRect/>
+                    </a:stretch>
+                  </pic:blipFill>
+                  <pic:spPr>
+                    <a:xfrm>
+                      <a:off x="0" y="0"/>
+                      <a:ext cx="5731510" cy="3635375"/>
+                    </a:xfrm>
+                    <a:prstGeom prst="rect">
+                      <a:avLst/>
+                    </a:prstGeom>
+                  </pic:spPr>
+                </pic:pic>
+              </a:graphicData>
+            </a:graphic>
+          </wp:inline>
+        </w:drawing>
+      </w:r>
     </w:p>
     <w:sectPr>
       <w:pgSz w:w="11906" w:h="16838"/>

</xml_diff>

<commit_message>
timing two blur functions
</commit_message>
<xml_diff>
--- a/project1/report.docx
+++ b/project1/report.docx
@@ -162,7 +162,23 @@
           <w:rFonts w:ascii="Lato" w:hAnsi="Lato"/>
           <w:color w:val="273540"/>
         </w:rPr>
-        <w:t>). Each captured frame is processed according to the current mode so the effect persists across frames.</w:t>
+        <w:t xml:space="preserve">). Each captured frame is processed according to the current </w:t>
+      </w:r>
+      <w:proofErr w:type="gramStart"/>
+      <w:r>
+        <w:rPr>
+          <w:rFonts w:ascii="Lato" w:hAnsi="Lato"/>
+          <w:color w:val="273540"/>
+        </w:rPr>
+        <w:t>mode</w:t>
+      </w:r>
+      <w:proofErr w:type="gramEnd"/>
+      <w:r>
+        <w:rPr>
+          <w:rFonts w:ascii="Lato" w:hAnsi="Lato"/>
+          <w:color w:val="273540"/>
+        </w:rPr>
+        <w:t xml:space="preserve"> so the effect persists across frames.</w:t>
       </w:r>
     </w:p>
     <w:p>
@@ -361,7 +377,23 @@
           <w:rFonts w:ascii="Lato" w:hAnsi="Lato"/>
           <w:color w:val="273540"/>
         </w:rPr>
-        <w:t>he original and cvtColor version of the greyscale image</w:t>
+        <w:t xml:space="preserve">he original and </w:t>
+      </w:r>
+      <w:proofErr w:type="spellStart"/>
+      <w:r>
+        <w:rPr>
+          <w:rFonts w:ascii="Lato" w:hAnsi="Lato"/>
+          <w:color w:val="273540"/>
+        </w:rPr>
+        <w:t>cvtColor</w:t>
+      </w:r>
+      <w:proofErr w:type="spellEnd"/>
+      <w:r>
+        <w:rPr>
+          <w:rFonts w:ascii="Lato" w:hAnsi="Lato"/>
+          <w:color w:val="273540"/>
+        </w:rPr>
+        <w:t xml:space="preserve"> version of the greyscale image</w:t>
       </w:r>
       <w:r>
         <w:rPr>
@@ -666,13 +698,22 @@
           <w:color w:val="273540"/>
           <w:shd w:val="clear" w:color="auto" w:fill="FFFFFF"/>
         </w:rPr>
-        <w:t>nvert the red channel value: R-&gt;255-R,</w:t>
-      </w:r>
+        <w:t>nvert the red channel value: R-&gt;255-</w:t>
+      </w:r>
+      <w:proofErr w:type="gramStart"/>
       <w:r>
         <w:rPr>
           <w:rFonts w:ascii="Lato" w:hAnsi="Lato"/>
           <w:color w:val="273540"/>
           <w:shd w:val="clear" w:color="auto" w:fill="FFFFFF"/>
+        </w:rPr>
+        <w:t>R,</w:t>
+      </w:r>
+      <w:r>
+        <w:rPr>
+          <w:rFonts w:ascii="Lato" w:hAnsi="Lato"/>
+          <w:color w:val="273540"/>
+          <w:shd w:val="clear" w:color="auto" w:fill="FFFFFF"/>
           <w:lang w:val="en-US"/>
         </w:rPr>
         <w:t xml:space="preserve"> </w:t>
@@ -684,7 +725,17 @@
           <w:shd w:val="clear" w:color="auto" w:fill="FFFFFF"/>
           <w:lang w:val="en-US"/>
         </w:rPr>
-        <w:t>and use this value for each of the three channels so that it becomes a greyscale image.</w:t>
+        <w:t>and</w:t>
+      </w:r>
+      <w:proofErr w:type="gramEnd"/>
+      <w:r>
+        <w:rPr>
+          <w:rFonts w:ascii="Lato" w:hAnsi="Lato"/>
+          <w:color w:val="273540"/>
+          <w:shd w:val="clear" w:color="auto" w:fill="FFFFFF"/>
+          <w:lang w:val="en-US"/>
+        </w:rPr>
+        <w:t xml:space="preserve"> use this value for each of the three channels so that it becomes a greyscale image.</w:t>
       </w:r>
     </w:p>
     <w:p>
@@ -1271,13 +1322,23 @@
         </w:rPr>
         <w:t xml:space="preserve">I created a destination </w:t>
       </w:r>
-      <w:r>
-        <w:rPr>
-          <w:rFonts w:ascii="Lato" w:hAnsi="Lato"/>
-          <w:color w:val="273540"/>
-          <w:lang w:val="en-US"/>
-        </w:rPr>
-        <w:t>cv::Mat</w:t>
+      <w:proofErr w:type="gramStart"/>
+      <w:r>
+        <w:rPr>
+          <w:rFonts w:ascii="Lato" w:hAnsi="Lato"/>
+          <w:color w:val="273540"/>
+          <w:lang w:val="en-US"/>
+        </w:rPr>
+        <w:t>cv::</w:t>
+      </w:r>
+      <w:proofErr w:type="gramEnd"/>
+      <w:r>
+        <w:rPr>
+          <w:rFonts w:ascii="Lato" w:hAnsi="Lato"/>
+          <w:color w:val="273540"/>
+          <w:lang w:val="en-US"/>
+        </w:rPr>
+        <w:t>Mat</w:t>
       </w:r>
       <w:r>
         <w:rPr>
@@ -1335,6 +1396,7 @@
         </w:rPr>
         <w:t xml:space="preserve"> Then I made a deep copy of des: </w:t>
       </w:r>
+      <w:proofErr w:type="spellStart"/>
       <w:r>
         <w:rPr>
           <w:rFonts w:ascii="Menlo" w:hAnsi="Menlo" w:cs="Menlo"/>
@@ -1362,6 +1424,7 @@
         </w:rPr>
         <w:t>copyTo</w:t>
       </w:r>
+      <w:proofErr w:type="spellEnd"/>
       <w:r>
         <w:rPr>
           <w:rFonts w:ascii="Menlo" w:hAnsi="Menlo" w:cs="Menlo"/>
@@ -1380,6 +1443,7 @@
         </w:rPr>
         <w:t>display</w:t>
       </w:r>
+      <w:proofErr w:type="gramStart"/>
       <w:r>
         <w:rPr>
           <w:rFonts w:ascii="Menlo" w:hAnsi="Menlo" w:cs="Menlo"/>
@@ -1389,6 +1453,7 @@
         </w:rPr>
         <w:t>);</w:t>
       </w:r>
+      <w:proofErr w:type="gramEnd"/>
     </w:p>
     <w:p>
       <w:pPr>
@@ -1428,7 +1493,427 @@
         <w:shd w:val="clear" w:color="auto" w:fill="FFFFFF"/>
         <w:spacing w:before="180" w:beforeAutospacing="0" w:after="180" w:afterAutospacing="0"/>
         <w:rPr>
-          <w:rFonts w:ascii="Lato" w:hAnsi="Lato"/>
+          <w:rFonts w:ascii="Helvetica Neue" w:eastAsiaTheme="minorEastAsia" w:hAnsi="Helvetica Neue" w:cs="Helvetica Neue"/>
+          <w:color w:val="000000"/>
+          <w:lang w:val="en-US"/>
+          <w14:ligatures w14:val="standardContextual"/>
+        </w:rPr>
+      </w:pPr>
+      <w:r>
+        <w:rPr>
+          <w:rFonts w:ascii="Helvetica Neue" w:eastAsiaTheme="minorEastAsia" w:hAnsi="Helvetica Neue" w:cs="Helvetica Neue" w:hint="eastAsia"/>
+          <w:color w:val="000000"/>
+          <w:lang w:val="en-US"/>
+          <w14:ligatures w14:val="standardContextual"/>
+        </w:rPr>
+        <w:t xml:space="preserve">The </w:t>
+      </w:r>
+      <w:r>
+        <w:rPr>
+          <w:rFonts w:ascii="Helvetica Neue" w:eastAsiaTheme="minorEastAsia" w:hAnsi="Helvetica Neue" w:cs="Helvetica Neue"/>
+          <w:color w:val="000000"/>
+          <w:lang w:val="en-US"/>
+          <w14:ligatures w14:val="standardContextual"/>
+        </w:rPr>
+        <w:t>output</w:t>
+      </w:r>
+      <w:r>
+        <w:rPr>
+          <w:rFonts w:ascii="Helvetica Neue" w:eastAsiaTheme="minorEastAsia" w:hAnsi="Helvetica Neue" w:cs="Helvetica Neue"/>
+          <w:color w:val="000000"/>
+          <w:lang w:val="en-US"/>
+          <w14:ligatures w14:val="standardContextual"/>
+        </w:rPr>
+        <w:t xml:space="preserve"> of </w:t>
+      </w:r>
+      <w:r>
+        <w:rPr>
+          <w:rFonts w:ascii="Helvetica Neue" w:eastAsiaTheme="minorEastAsia" w:hAnsi="Helvetica Neue" w:cs="Helvetica Neue"/>
+          <w:color w:val="000000"/>
+          <w:lang w:val="en-US"/>
+          <w14:ligatures w14:val="standardContextual"/>
+        </w:rPr>
+        <w:t>timing</w:t>
+      </w:r>
+      <w:r>
+        <w:rPr>
+          <w:rFonts w:ascii="Helvetica Neue" w:eastAsiaTheme="minorEastAsia" w:hAnsi="Helvetica Neue" w:cs="Helvetica Neue"/>
+          <w:color w:val="000000"/>
+          <w:lang w:val="en-US"/>
+          <w14:ligatures w14:val="standardContextual"/>
+        </w:rPr>
+        <w:t>:</w:t>
+      </w:r>
+    </w:p>
+    <w:p>
+      <w:pPr>
+        <w:pStyle w:val="NormalWeb"/>
+        <w:shd w:val="clear" w:color="auto" w:fill="FFFFFF"/>
+        <w:spacing w:before="180" w:after="180"/>
+        <w:rPr>
+          <w:rFonts w:ascii="Lato" w:hAnsi="Lato"/>
+          <w:color w:val="273540"/>
+          <w:lang w:val="en-US"/>
+        </w:rPr>
+      </w:pPr>
+      <w:r>
+        <w:rPr>
+          <w:rFonts w:ascii="Lato" w:hAnsi="Lato"/>
+          <w:color w:val="273540"/>
+          <w:lang w:val="en-US"/>
+        </w:rPr>
+        <w:t>Time per image (1): 0.1741 seconds</w:t>
+      </w:r>
+    </w:p>
+    <w:p>
+      <w:pPr>
+        <w:pStyle w:val="NormalWeb"/>
+        <w:shd w:val="clear" w:color="auto" w:fill="FFFFFF"/>
+        <w:spacing w:before="180" w:after="180"/>
+        <w:rPr>
+          <w:rFonts w:ascii="Lato" w:hAnsi="Lato"/>
+          <w:color w:val="273540"/>
+          <w:lang w:val="en-US"/>
+        </w:rPr>
+      </w:pPr>
+      <w:r>
+        <w:rPr>
+          <w:rFonts w:ascii="Lato" w:hAnsi="Lato"/>
+          <w:color w:val="273540"/>
+          <w:lang w:val="en-US"/>
+        </w:rPr>
+        <w:t>Time per image (2): 0.0264 seconds</w:t>
+      </w:r>
+    </w:p>
+    <w:p>
+      <w:pPr>
+        <w:pStyle w:val="NormalWeb"/>
+        <w:shd w:val="clear" w:color="auto" w:fill="FFFFFF"/>
+        <w:spacing w:before="180" w:beforeAutospacing="0" w:after="180" w:afterAutospacing="0"/>
+        <w:rPr>
+          <w:rFonts w:ascii="Lato" w:hAnsi="Lato"/>
+          <w:color w:val="273540"/>
+          <w:lang w:val="en-US"/>
+        </w:rPr>
+      </w:pPr>
+      <w:r>
+        <w:rPr>
+          <w:rFonts w:ascii="Lato" w:hAnsi="Lato"/>
+          <w:color w:val="273540"/>
+          <w:lang w:val="en-US"/>
+        </w:rPr>
+        <w:t>Terminating</w:t>
+      </w:r>
+    </w:p>
+    <w:p>
+      <w:pPr>
+        <w:pStyle w:val="NormalWeb"/>
+        <w:shd w:val="clear" w:color="auto" w:fill="FFFFFF"/>
+        <w:spacing w:before="180" w:beforeAutospacing="0" w:after="180" w:afterAutospacing="0"/>
+        <w:rPr>
+          <w:rFonts w:ascii="Lato" w:hAnsi="Lato"/>
+          <w:color w:val="273540"/>
+          <w:lang w:val="en-US"/>
+        </w:rPr>
+      </w:pPr>
+    </w:p>
+    <w:p>
+      <w:pPr>
+        <w:pStyle w:val="NormalWeb"/>
+        <w:shd w:val="clear" w:color="auto" w:fill="FFFFFF"/>
+        <w:spacing w:before="180" w:beforeAutospacing="0" w:after="180" w:afterAutospacing="0"/>
+        <w:rPr>
+          <w:rFonts w:ascii="Lato" w:hAnsi="Lato"/>
+          <w:color w:val="273540"/>
+          <w:lang w:val="en-US"/>
+        </w:rPr>
+      </w:pPr>
+      <w:r>
+        <w:rPr>
+          <w:rFonts w:ascii="Lato" w:hAnsi="Lato"/>
+          <w:color w:val="273540"/>
+          <w:lang w:val="en-US"/>
+        </w:rPr>
+        <w:t>blur5x5_2 is faster because it uses a separable filter,</w:t>
+      </w:r>
+      <w:r>
+        <w:rPr>
+          <w:rFonts w:ascii="Lato" w:hAnsi="Lato"/>
+          <w:color w:val="273540"/>
+          <w:lang w:val="en-US"/>
+        </w:rPr>
+        <w:t xml:space="preserve"> use one horizontal</w:t>
+      </w:r>
+      <w:r>
+        <w:rPr>
+          <w:rFonts w:ascii="Lato" w:hAnsi="Lato"/>
+          <w:color w:val="273540"/>
+          <w:lang w:val="en-US"/>
+        </w:rPr>
+        <w:t xml:space="preserve"> </w:t>
+      </w:r>
+      <m:oMath>
+        <m:r>
+          <w:rPr>
+            <w:rFonts w:ascii="Cambria Math" w:hAnsi="Cambria Math"/>
+            <w:color w:val="273540"/>
+            <w:lang w:val="en-US"/>
+          </w:rPr>
+          <m:t>1</m:t>
+        </m:r>
+        <m:r>
+          <w:rPr>
+            <w:rFonts w:ascii="Cambria Math" w:hAnsi="Cambria Math"/>
+            <w:color w:val="273540"/>
+            <w:lang w:val="en-US"/>
+          </w:rPr>
+          <m:t>×5</m:t>
+        </m:r>
+      </m:oMath>
+      <w:r>
+        <w:rPr>
+          <w:rFonts w:ascii="Lato" w:hAnsi="Lato"/>
+          <w:color w:val="273540"/>
+          <w:lang w:val="en-US"/>
+        </w:rPr>
+        <w:t xml:space="preserve"> filter and one vertical </w:t>
+      </w:r>
+      <m:oMath>
+        <m:r>
+          <w:rPr>
+            <w:rFonts w:ascii="Cambria Math" w:hAnsi="Cambria Math"/>
+            <w:color w:val="273540"/>
+            <w:lang w:val="en-US"/>
+          </w:rPr>
+          <m:t>1</m:t>
+        </m:r>
+        <m:r>
+          <w:rPr>
+            <w:rFonts w:ascii="Cambria Math" w:hAnsi="Cambria Math"/>
+            <w:color w:val="273540"/>
+            <w:lang w:val="en-US"/>
+          </w:rPr>
+          <m:t>×5</m:t>
+        </m:r>
+      </m:oMath>
+      <w:r>
+        <w:rPr>
+          <w:rFonts w:ascii="Lato" w:hAnsi="Lato"/>
+          <w:color w:val="273540"/>
+          <w:lang w:val="en-US"/>
+        </w:rPr>
+        <w:t xml:space="preserve"> </w:t>
+      </w:r>
+      <w:r>
+        <w:rPr>
+          <w:rFonts w:ascii="Lato" w:hAnsi="Lato"/>
+          <w:color w:val="273540"/>
+          <w:lang w:val="en-US"/>
+        </w:rPr>
+        <w:t xml:space="preserve">filter </w:t>
+      </w:r>
+      <w:r>
+        <w:rPr>
+          <w:rFonts w:ascii="Lato" w:hAnsi="Lato"/>
+          <w:color w:val="273540"/>
+          <w:lang w:val="en-US"/>
+        </w:rPr>
+        <w:t xml:space="preserve">to replace the </w:t>
+      </w:r>
+      <m:oMath>
+        <m:r>
+          <w:rPr>
+            <w:rFonts w:ascii="Cambria Math" w:hAnsi="Cambria Math"/>
+            <w:color w:val="273540"/>
+            <w:lang w:val="en-US"/>
+          </w:rPr>
+          <m:t>5×5</m:t>
+        </m:r>
+      </m:oMath>
+      <w:r>
+        <w:rPr>
+          <w:rFonts w:ascii="Lato" w:hAnsi="Lato"/>
+          <w:color w:val="273540"/>
+          <w:lang w:val="en-US"/>
+        </w:rPr>
+        <w:t xml:space="preserve">. </w:t>
+      </w:r>
+      <w:r>
+        <w:rPr>
+          <w:rFonts w:ascii="Lato" w:hAnsi="Lato"/>
+          <w:color w:val="273540"/>
+          <w:lang w:val="en-US"/>
+        </w:rPr>
+        <w:t>The number of operations per pixel dropped from 25 to 10.</w:t>
+      </w:r>
+    </w:p>
+    <w:p>
+      <w:pPr>
+        <w:pStyle w:val="NormalWeb"/>
+        <w:shd w:val="clear" w:color="auto" w:fill="FFFFFF"/>
+        <w:spacing w:before="180" w:beforeAutospacing="0" w:after="180" w:afterAutospacing="0"/>
+        <w:rPr>
+          <w:rFonts w:ascii="Lato" w:hAnsi="Lato"/>
+          <w:color w:val="273540"/>
+          <w:lang w:val="en-US"/>
+        </w:rPr>
+      </w:pPr>
+      <w:r>
+        <w:rPr>
+          <w:rFonts w:ascii="Lato" w:hAnsi="Lato"/>
+          <w:color w:val="273540"/>
+          <w:lang w:val="en-US"/>
+        </w:rPr>
+        <w:t xml:space="preserve">Another reason is in </w:t>
+      </w:r>
+      <w:r>
+        <w:rPr>
+          <w:rFonts w:ascii="Lato" w:hAnsi="Lato"/>
+          <w:color w:val="273540"/>
+          <w:lang w:val="en-US"/>
+        </w:rPr>
+        <w:t>blur5x5_2</w:t>
+      </w:r>
+      <w:r>
+        <w:rPr>
+          <w:rFonts w:ascii="Lato" w:hAnsi="Lato"/>
+          <w:color w:val="273540"/>
+          <w:lang w:val="en-US"/>
+        </w:rPr>
+        <w:t xml:space="preserve"> I used row pointers </w:t>
+      </w:r>
+      <w:proofErr w:type="gramStart"/>
+      <w:r>
+        <w:rPr>
+          <w:rFonts w:ascii="Lato" w:hAnsi="Lato"/>
+          <w:color w:val="273540"/>
+          <w:lang w:val="en-US"/>
+        </w:rPr>
+        <w:t>Mat::</w:t>
+      </w:r>
+      <w:proofErr w:type="spellStart"/>
+      <w:proofErr w:type="gramEnd"/>
+      <w:r>
+        <w:rPr>
+          <w:rFonts w:ascii="Lato" w:hAnsi="Lato"/>
+          <w:color w:val="273540"/>
+          <w:lang w:val="en-US"/>
+        </w:rPr>
+        <w:t>ptr</w:t>
+      </w:r>
+      <w:proofErr w:type="spellEnd"/>
+      <w:r>
+        <w:rPr>
+          <w:rFonts w:ascii="Lato" w:hAnsi="Lato"/>
+          <w:color w:val="273540"/>
+          <w:lang w:val="en-US"/>
+        </w:rPr>
+        <w:t xml:space="preserve">&lt;&gt; </w:t>
+      </w:r>
+      <w:r>
+        <w:rPr>
+          <w:rFonts w:ascii="Lato" w:hAnsi="Lato"/>
+          <w:color w:val="273540"/>
+          <w:lang w:val="en-US"/>
+        </w:rPr>
+        <w:t xml:space="preserve">instead of </w:t>
+      </w:r>
+      <w:r>
+        <w:rPr>
+          <w:rFonts w:ascii="Lato" w:hAnsi="Lato"/>
+          <w:color w:val="273540"/>
+          <w:lang w:val="en-US"/>
+        </w:rPr>
+        <w:t>Mat::at&lt;&gt;</w:t>
+      </w:r>
+      <w:r>
+        <w:rPr>
+          <w:rFonts w:ascii="Lato" w:hAnsi="Lato"/>
+          <w:color w:val="273540"/>
+          <w:lang w:val="en-US"/>
+        </w:rPr>
+        <w:t>,</w:t>
+      </w:r>
+      <w:r>
+        <w:rPr>
+          <w:rFonts w:ascii="Lato" w:hAnsi="Lato"/>
+          <w:color w:val="273540"/>
+          <w:lang w:val="en-US"/>
+        </w:rPr>
+        <w:t xml:space="preserve"> </w:t>
+      </w:r>
+      <w:r>
+        <w:rPr>
+          <w:rFonts w:ascii="Lato" w:hAnsi="Lato"/>
+          <w:color w:val="273540"/>
+          <w:lang w:val="en-US"/>
+        </w:rPr>
+        <w:t>this is more cache friendly.</w:t>
+      </w:r>
+    </w:p>
+    <w:p>
+      <w:pPr>
+        <w:pStyle w:val="NormalWeb"/>
+        <w:shd w:val="clear" w:color="auto" w:fill="FFFFFF"/>
+        <w:spacing w:before="180" w:beforeAutospacing="0" w:after="180" w:afterAutospacing="0"/>
+        <w:rPr>
+          <w:rFonts w:ascii="Lato" w:hAnsi="Lato"/>
+          <w:color w:val="273540"/>
+          <w:lang w:val="en-US"/>
+        </w:rPr>
+      </w:pPr>
+    </w:p>
+    <w:p>
+      <w:pPr>
+        <w:pStyle w:val="NormalWeb"/>
+        <w:shd w:val="clear" w:color="auto" w:fill="FFFFFF"/>
+        <w:spacing w:before="180" w:beforeAutospacing="0" w:after="180" w:afterAutospacing="0"/>
+        <w:rPr>
+          <w:rFonts w:ascii="Lato" w:hAnsi="Lato" w:hint="eastAsia"/>
+          <w:color w:val="273540"/>
+          <w:lang w:val="en-US"/>
+        </w:rPr>
+      </w:pPr>
+      <w:r>
+        <w:rPr>
+          <w:rFonts w:ascii="Lato" w:hAnsi="Lato"/>
+          <w:color w:val="273540"/>
+          <w:lang w:val="en-US"/>
+        </w:rPr>
+        <w:t>//TODO IMAGE</w:t>
+      </w:r>
+    </w:p>
+    <w:p>
+      <w:pPr>
+        <w:pStyle w:val="NormalWeb"/>
+        <w:shd w:val="clear" w:color="auto" w:fill="FFFFFF"/>
+        <w:spacing w:before="180" w:beforeAutospacing="0" w:after="180" w:afterAutospacing="0"/>
+        <w:rPr>
+          <w:rFonts w:ascii="Lato" w:hAnsi="Lato" w:hint="eastAsia"/>
+          <w:color w:val="273540"/>
+          <w:lang w:val="en-US"/>
+        </w:rPr>
+      </w:pPr>
+    </w:p>
+    <w:p>
+      <w:pPr>
+        <w:pStyle w:val="NormalWeb"/>
+        <w:shd w:val="clear" w:color="auto" w:fill="FFFFFF"/>
+        <w:spacing w:before="180" w:beforeAutospacing="0" w:after="180" w:afterAutospacing="0"/>
+        <w:rPr>
+          <w:rFonts w:ascii="Lato" w:hAnsi="Lato" w:hint="eastAsia"/>
+          <w:color w:val="273540"/>
+          <w:lang w:val="en-US"/>
+        </w:rPr>
+      </w:pPr>
+    </w:p>
+    <w:p>
+      <w:pPr>
+        <w:pStyle w:val="NormalWeb"/>
+        <w:shd w:val="clear" w:color="auto" w:fill="FFFFFF"/>
+        <w:spacing w:before="180" w:beforeAutospacing="0" w:after="180" w:afterAutospacing="0"/>
+        <w:rPr>
+          <w:rFonts w:ascii="Lato" w:hAnsi="Lato" w:hint="eastAsia"/>
           <w:color w:val="273540"/>
           <w:lang w:val="en-US"/>
         </w:rPr>
@@ -2436,6 +2921,16 @@
       </w:tblBorders>
     </w:tblPr>
   </w:style>
+  <w:style w:type="character" w:styleId="PlaceholderText">
+    <w:name w:val="Placeholder Text"/>
+    <w:basedOn w:val="DefaultParagraphFont"/>
+    <w:uiPriority w:val="99"/>
+    <w:semiHidden/>
+    <w:rsid w:val="00F20769"/>
+    <w:rPr>
+      <w:color w:val="666666"/>
+    </w:rPr>
+  </w:style>
 </w:styles>
 </file>
 

</xml_diff>